<commit_message>
Added brainiac source / unity project / misc fixes
</commit_message>
<xml_diff>
--- a/Story Tool/Tools/docs/AdventureTool Documentation.docx
+++ b/Story Tool/Tools/docs/AdventureTool Documentation.docx
@@ -21,9 +21,15 @@
         <w:t xml:space="preserve"> interface. This document will guide you through the process of creating a simple text adventure with the tool to get you started.</w:t>
       </w:r>
     </w:p>
-    <w:p/>
     <w:sdt>
       <w:sdtPr>
+        <w:rPr>
+          <w:rFonts w:asciiTheme="minorHAnsi" w:eastAsiaTheme="minorHAnsi" w:hAnsiTheme="minorHAnsi" w:cstheme="minorBidi"/>
+          <w:color w:val="auto"/>
+          <w:sz w:val="22"/>
+          <w:szCs w:val="22"/>
+          <w:lang w:val="en-GB"/>
+        </w:rPr>
         <w:id w:val="-634490080"/>
         <w:docPartObj>
           <w:docPartGallery w:val="Table of Contents"/>
@@ -32,14 +38,9 @@
       </w:sdtPr>
       <w:sdtEndPr>
         <w:rPr>
-          <w:rFonts w:asciiTheme="minorHAnsi" w:eastAsiaTheme="minorHAnsi" w:hAnsiTheme="minorHAnsi" w:cstheme="minorBidi"/>
           <w:b/>
           <w:bCs/>
           <w:noProof/>
-          <w:color w:val="auto"/>
-          <w:sz w:val="22"/>
-          <w:szCs w:val="22"/>
-          <w:lang w:val="en-GB"/>
         </w:rPr>
       </w:sdtEndPr>
       <w:sdtContent>
@@ -727,7 +728,23 @@
                 <w:b/>
                 <w:noProof/>
               </w:rPr>
-              <w:t>Compiling your game</w:t>
+              <w:t xml:space="preserve">Compiling </w:t>
+            </w:r>
+            <w:r>
+              <w:rPr>
+                <w:rStyle w:val="Hyperlink"/>
+                <w:b/>
+                <w:noProof/>
+              </w:rPr>
+              <w:t xml:space="preserve">and playing </w:t>
+            </w:r>
+            <w:r>
+              <w:rPr>
+                <w:rStyle w:val="Hyperlink"/>
+                <w:b/>
+                <w:noProof/>
+              </w:rPr>
+              <w:t>your game</w:t>
             </w:r>
             <w:r>
               <w:rPr>
@@ -787,7 +804,6 @@
             <w:fldChar w:fldCharType="end"/>
           </w:r>
         </w:p>
-        <w:p/>
       </w:sdtContent>
     </w:sdt>
     <w:p>
@@ -806,7 +822,7 @@
           <w:noProof/>
         </w:rPr>
         <w:drawing>
-          <wp:anchor distT="0" distB="0" distL="114300" distR="114300" simplePos="0" relativeHeight="251658240" behindDoc="1" locked="0" layoutInCell="1" allowOverlap="1" wp14:anchorId="13FE3E9C" wp14:editId="36EE009D">
+          <wp:anchor distT="0" distB="0" distL="114300" distR="114300" simplePos="0" relativeHeight="251658240" behindDoc="1" locked="0" layoutInCell="1" allowOverlap="1" wp14:anchorId="13FE3E9C" wp14:editId="45E4BAF8">
             <wp:simplePos x="0" y="0"/>
             <wp:positionH relativeFrom="margin">
               <wp:align>right</wp:align>
@@ -894,7 +910,7 @@
         <mc:AlternateContent>
           <mc:Choice Requires="wps">
             <w:drawing>
-              <wp:anchor distT="0" distB="0" distL="114300" distR="114300" simplePos="0" relativeHeight="251659264" behindDoc="0" locked="0" layoutInCell="1" allowOverlap="1" wp14:anchorId="7E266D5E" wp14:editId="5C4D3129">
+              <wp:anchor distT="0" distB="0" distL="114300" distR="114300" simplePos="0" relativeHeight="251659264" behindDoc="0" locked="0" layoutInCell="1" allowOverlap="1" wp14:anchorId="7E266D5E" wp14:editId="383E38F5">
                 <wp:simplePos x="0" y="0"/>
                 <wp:positionH relativeFrom="column">
                   <wp:posOffset>4914900</wp:posOffset>
@@ -946,7 +962,7 @@
           </mc:Choice>
           <mc:Fallback>
             <w:pict>
-              <v:shapetype w14:anchorId="543B6AE8" id="_x0000_t32" coordsize="21600,21600" o:spt="32" o:oned="t" path="m,l21600,21600e" filled="f">
+              <v:shapetype w14:anchorId="6751212A" id="_x0000_t32" coordsize="21600,21600" o:spt="32" o:oned="t" path="m,l21600,21600e" filled="f">
                 <v:path arrowok="t" fillok="f" o:connecttype="none"/>
                 <o:lock v:ext="edit" shapetype="t"/>
               </v:shapetype>
@@ -958,7 +974,12 @@
         </mc:AlternateContent>
       </w:r>
       <w:r>
-        <w:t>You will then be prompted to enter four things:</w:t>
+        <w:t>You will then be prompted to enter four</w:t>
+      </w:r>
+      <w:bookmarkStart w:id="1" w:name="_GoBack"/>
+      <w:bookmarkEnd w:id="1"/>
+      <w:r>
+        <w:t xml:space="preserve"> things:</w:t>
       </w:r>
     </w:p>
     <w:p>
@@ -1038,37 +1059,36 @@
         <w:t>Once you’ve entered this information, your new game will be created and selected in the tool’s dropdown.</w:t>
       </w:r>
     </w:p>
-    <w:p/>
     <w:p>
       <w:pPr>
         <w:pStyle w:val="Heading1"/>
       </w:pPr>
-      <w:bookmarkStart w:id="1" w:name="_Toc530407584"/>
+      <w:bookmarkStart w:id="2" w:name="_Toc530407584"/>
       <w:r>
         <w:rPr>
           <w:noProof/>
         </w:rPr>
         <w:drawing>
-          <wp:anchor distT="0" distB="0" distL="114300" distR="114300" simplePos="0" relativeHeight="251660288" behindDoc="1" locked="0" layoutInCell="1" allowOverlap="1" wp14:anchorId="01CB6075" wp14:editId="13F9469D">
+          <wp:anchor distT="0" distB="0" distL="114300" distR="114300" simplePos="0" relativeHeight="251656190" behindDoc="1" locked="0" layoutInCell="1" allowOverlap="1" wp14:anchorId="2D89E70B" wp14:editId="6AD3F356">
             <wp:simplePos x="0" y="0"/>
             <wp:positionH relativeFrom="margin">
               <wp:align>right</wp:align>
             </wp:positionH>
             <wp:positionV relativeFrom="paragraph">
-              <wp:posOffset>258445</wp:posOffset>
+              <wp:posOffset>57150</wp:posOffset>
             </wp:positionV>
-            <wp:extent cx="2324100" cy="1123950"/>
-            <wp:effectExtent l="0" t="0" r="0" b="0"/>
+            <wp:extent cx="1943100" cy="1362075"/>
+            <wp:effectExtent l="0" t="0" r="0" b="9525"/>
             <wp:wrapTight wrapText="bothSides">
               <wp:wrapPolygon edited="0">
                 <wp:start x="0" y="0"/>
-                <wp:lineTo x="0" y="21234"/>
-                <wp:lineTo x="21423" y="21234"/>
-                <wp:lineTo x="21423" y="0"/>
+                <wp:lineTo x="0" y="21449"/>
+                <wp:lineTo x="21388" y="21449"/>
+                <wp:lineTo x="21388" y="0"/>
                 <wp:lineTo x="0" y="0"/>
               </wp:wrapPolygon>
             </wp:wrapTight>
-            <wp:docPr id="3" name="Picture 3"/>
+            <wp:docPr id="10" name="Picture 10"/>
             <wp:cNvGraphicFramePr>
               <a:graphicFrameLocks xmlns:a="http://schemas.openxmlformats.org/drawingml/2006/main" noChangeAspect="1"/>
             </wp:cNvGraphicFramePr>
@@ -1079,7 +1099,7 @@
                     <pic:cNvPr id="1" name=""/>
                     <pic:cNvPicPr/>
                   </pic:nvPicPr>
-                  <pic:blipFill>
+                  <pic:blipFill rotWithShape="1">
                     <a:blip r:embed="rId7">
                       <a:extLst>
                         <a:ext uri="{28A0092B-C50C-407E-A947-70E740481C1C}">
@@ -1087,18 +1107,25 @@
                         </a:ext>
                       </a:extLst>
                     </a:blip>
-                    <a:stretch>
-                      <a:fillRect/>
-                    </a:stretch>
+                    <a:srcRect r="30848" b="37826"/>
+                    <a:stretch/>
                   </pic:blipFill>
-                  <pic:spPr>
+                  <pic:spPr bwMode="auto">
                     <a:xfrm>
                       <a:off x="0" y="0"/>
-                      <a:ext cx="2324100" cy="1123950"/>
+                      <a:ext cx="1943100" cy="1362075"/>
                     </a:xfrm>
                     <a:prstGeom prst="rect">
                       <a:avLst/>
                     </a:prstGeom>
+                    <a:ln>
+                      <a:noFill/>
+                    </a:ln>
+                    <a:extLst>
+                      <a:ext uri="{53640926-AAD7-44D8-BBD7-CCE9431645EC}">
+                        <a14:shadowObscured xmlns:a14="http://schemas.microsoft.com/office/drawing/2010/main"/>
+                      </a:ext>
+                    </a:extLst>
                   </pic:spPr>
                 </pic:pic>
               </a:graphicData>
@@ -1113,28 +1140,142 @@
         </w:drawing>
       </w:r>
       <w:r>
-        <w:t>Editing game logic</w:t>
-      </w:r>
-      <w:bookmarkEnd w:id="1"/>
-    </w:p>
-    <w:p>
-      <w:r>
         <w:rPr>
           <w:noProof/>
         </w:rPr>
         <mc:AlternateContent>
           <mc:Choice Requires="wps">
             <w:drawing>
-              <wp:anchor distT="0" distB="0" distL="114300" distR="114300" simplePos="0" relativeHeight="251663360" behindDoc="0" locked="0" layoutInCell="1" allowOverlap="1" wp14:anchorId="0218C0B8" wp14:editId="60216EE6">
+              <wp:anchor distT="45720" distB="45720" distL="114300" distR="114300" simplePos="0" relativeHeight="251678720" behindDoc="0" locked="0" layoutInCell="1" allowOverlap="1" wp14:anchorId="5144AEB8" wp14:editId="44C88159">
                 <wp:simplePos x="0" y="0"/>
                 <wp:positionH relativeFrom="column">
-                  <wp:posOffset>4495799</wp:posOffset>
+                  <wp:posOffset>5457825</wp:posOffset>
                 </wp:positionH>
                 <wp:positionV relativeFrom="paragraph">
-                  <wp:posOffset>807084</wp:posOffset>
+                  <wp:posOffset>302895</wp:posOffset>
                 </wp:positionV>
-                <wp:extent cx="66675" cy="238125"/>
-                <wp:effectExtent l="57150" t="38100" r="28575" b="28575"/>
+                <wp:extent cx="561975" cy="866775"/>
+                <wp:effectExtent l="0" t="0" r="0" b="0"/>
+                <wp:wrapNone/>
+                <wp:docPr id="217" name="Text Box 2"/>
+                <wp:cNvGraphicFramePr>
+                  <a:graphicFrameLocks xmlns:a="http://schemas.openxmlformats.org/drawingml/2006/main"/>
+                </wp:cNvGraphicFramePr>
+                <a:graphic xmlns:a="http://schemas.openxmlformats.org/drawingml/2006/main">
+                  <a:graphicData uri="http://schemas.microsoft.com/office/word/2010/wordprocessingShape">
+                    <wps:wsp>
+                      <wps:cNvSpPr txBox="1">
+                        <a:spLocks noChangeArrowheads="1"/>
+                      </wps:cNvSpPr>
+                      <wps:spPr bwMode="auto">
+                        <a:xfrm>
+                          <a:off x="0" y="0"/>
+                          <a:ext cx="561975" cy="866775"/>
+                        </a:xfrm>
+                        <a:prstGeom prst="rect">
+                          <a:avLst/>
+                        </a:prstGeom>
+                        <a:noFill/>
+                        <a:ln w="9525">
+                          <a:noFill/>
+                          <a:miter lim="800000"/>
+                          <a:headEnd/>
+                          <a:tailEnd/>
+                        </a:ln>
+                      </wps:spPr>
+                      <wps:txbx>
+                        <w:txbxContent>
+                          <w:p>
+                            <w:pPr>
+                              <w:rPr>
+                                <w:color w:val="0099FF"/>
+                                <w:sz w:val="220"/>
+                              </w:rPr>
+                            </w:pPr>
+                            <w:r>
+                              <w:rPr>
+                                <w:color w:val="0099FF"/>
+                                <w:sz w:val="96"/>
+                              </w:rPr>
+                              <w:t>]</w:t>
+                            </w:r>
+                          </w:p>
+                        </w:txbxContent>
+                      </wps:txbx>
+                      <wps:bodyPr rot="0" vert="horz" wrap="square" lIns="91440" tIns="45720" rIns="91440" bIns="45720" anchor="t" anchorCtr="0">
+                        <a:noAutofit/>
+                      </wps:bodyPr>
+                    </wps:wsp>
+                  </a:graphicData>
+                </a:graphic>
+                <wp14:sizeRelH relativeFrom="margin">
+                  <wp14:pctWidth>0</wp14:pctWidth>
+                </wp14:sizeRelH>
+                <wp14:sizeRelV relativeFrom="margin">
+                  <wp14:pctHeight>0</wp14:pctHeight>
+                </wp14:sizeRelV>
+              </wp:anchor>
+            </w:drawing>
+          </mc:Choice>
+          <mc:Fallback>
+            <w:pict>
+              <v:shapetype w14:anchorId="5144AEB8" id="_x0000_t202" coordsize="21600,21600" o:spt="202" path="m,l,21600r21600,l21600,xe">
+                <v:stroke joinstyle="miter"/>
+                <v:path gradientshapeok="t" o:connecttype="rect"/>
+              </v:shapetype>
+              <v:shape id="Text Box 2" o:spid="_x0000_s1026" type="#_x0000_t202" style="position:absolute;margin-left:429.75pt;margin-top:23.85pt;width:44.25pt;height:68.25pt;z-index:251678720;visibility:visible;mso-wrap-style:square;mso-width-percent:0;mso-height-percent:0;mso-wrap-distance-left:9pt;mso-wrap-distance-top:3.6pt;mso-wrap-distance-right:9pt;mso-wrap-distance-bottom:3.6pt;mso-position-horizontal:absolute;mso-position-horizontal-relative:text;mso-position-vertical:absolute;mso-position-vertical-relative:text;mso-width-percent:0;mso-height-percent:0;mso-width-relative:margin;mso-height-relative:margin;v-text-anchor:top" o:gfxdata="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" filled="f" stroked="f">
+                <v:textbox>
+                  <w:txbxContent>
+                    <w:p>
+                      <w:pPr>
+                        <w:rPr>
+                          <w:color w:val="0099FF"/>
+                          <w:sz w:val="220"/>
+                        </w:rPr>
+                      </w:pPr>
+                      <w:r>
+                        <w:rPr>
+                          <w:color w:val="0099FF"/>
+                          <w:sz w:val="96"/>
+                        </w:rPr>
+                        <w:t>]</w:t>
+                      </w:r>
+                    </w:p>
+                  </w:txbxContent>
+                </v:textbox>
+              </v:shape>
+            </w:pict>
+          </mc:Fallback>
+        </mc:AlternateContent>
+      </w:r>
+      <w:r>
+        <w:t>Editing game logic</w:t>
+      </w:r>
+      <w:bookmarkEnd w:id="2"/>
+    </w:p>
+    <w:p>
+      <w:pPr>
+        <w:rPr>
+          <w:noProof/>
+        </w:rPr>
+      </w:pPr>
+      <w:r>
+        <w:rPr>
+          <w:noProof/>
+        </w:rPr>
+        <mc:AlternateContent>
+          <mc:Choice Requires="wps">
+            <w:drawing>
+              <wp:anchor distT="0" distB="0" distL="114300" distR="114300" simplePos="0" relativeHeight="251676672" behindDoc="0" locked="0" layoutInCell="1" allowOverlap="1" wp14:anchorId="0218C0B8" wp14:editId="05CFE91A">
+                <wp:simplePos x="0" y="0"/>
+                <wp:positionH relativeFrom="column">
+                  <wp:posOffset>5590540</wp:posOffset>
+                </wp:positionH>
+                <wp:positionV relativeFrom="paragraph">
+                  <wp:posOffset>1013460</wp:posOffset>
+                </wp:positionV>
+                <wp:extent cx="371475" cy="104775"/>
+                <wp:effectExtent l="38100" t="57150" r="28575" b="28575"/>
                 <wp:wrapNone/>
                 <wp:docPr id="6" name="Straight Arrow Connector 6"/>
                 <wp:cNvGraphicFramePr/>
@@ -1145,7 +1286,7 @@
                       <wps:spPr>
                         <a:xfrm flipH="1" flipV="1">
                           <a:off x="0" y="0"/>
-                          <a:ext cx="66675" cy="238125"/>
+                          <a:ext cx="371475" cy="104775"/>
                         </a:xfrm>
                         <a:prstGeom prst="straightConnector1">
                           <a:avLst/>
@@ -1183,7 +1324,7 @@
           </mc:Choice>
           <mc:Fallback>
             <w:pict>
-              <v:shape w14:anchorId="5402C16F" id="Straight Arrow Connector 6" o:spid="_x0000_s1026" type="#_x0000_t32" style="position:absolute;margin-left:354pt;margin-top:63.55pt;width:5.25pt;height:18.75pt;flip:x y;z-index:251663360;visibility:visible;mso-wrap-style:square;mso-width-percent:0;mso-height-percent:0;mso-wrap-distance-left:9pt;mso-wrap-distance-top:0;mso-wrap-distance-right:9pt;mso-wrap-distance-bottom:0;mso-position-horizontal:absolute;mso-position-horizontal-relative:text;mso-position-vertical:absolute;mso-position-vertical-relative:text;mso-width-percent:0;mso-height-percent:0;mso-width-relative:margin;mso-height-relative:margin" o:gfxdata="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" strokecolor="#4472c4 [3204]" strokeweight=".5pt">
+              <v:shape w14:anchorId="3FBF9746" id="Straight Arrow Connector 6" o:spid="_x0000_s1026" type="#_x0000_t32" style="position:absolute;margin-left:440.2pt;margin-top:79.8pt;width:29.25pt;height:8.25pt;flip:x y;z-index:251676672;visibility:visible;mso-wrap-style:square;mso-width-percent:0;mso-height-percent:0;mso-wrap-distance-left:9pt;mso-wrap-distance-top:0;mso-wrap-distance-right:9pt;mso-wrap-distance-bottom:0;mso-position-horizontal:absolute;mso-position-horizontal-relative:text;mso-position-vertical:absolute;mso-position-vertical-relative:text;mso-width-percent:0;mso-height-percent:0;mso-width-relative:margin;mso-height-relative:margin" o:gfxdata="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" strokecolor="#4472c4 [3204]" strokeweight=".5pt">
                 <v:stroke endarrow="block" joinstyle="miter"/>
               </v:shape>
             </w:pict>
@@ -1197,13 +1338,13 @@
         <mc:AlternateContent>
           <mc:Choice Requires="wps">
             <w:drawing>
-              <wp:anchor distT="0" distB="0" distL="114300" distR="114300" simplePos="0" relativeHeight="251661312" behindDoc="0" locked="0" layoutInCell="1" allowOverlap="1" wp14:anchorId="7B6C11C2" wp14:editId="5EAB48D0">
+              <wp:anchor distT="0" distB="0" distL="114300" distR="114300" simplePos="0" relativeHeight="251675648" behindDoc="0" locked="0" layoutInCell="1" allowOverlap="1" wp14:anchorId="7B6C11C2" wp14:editId="46A49A13">
                 <wp:simplePos x="0" y="0"/>
                 <wp:positionH relativeFrom="column">
-                  <wp:posOffset>5247640</wp:posOffset>
+                  <wp:posOffset>5714365</wp:posOffset>
                 </wp:positionH>
                 <wp:positionV relativeFrom="paragraph">
-                  <wp:posOffset>588010</wp:posOffset>
+                  <wp:posOffset>445135</wp:posOffset>
                 </wp:positionV>
                 <wp:extent cx="514350" cy="114300"/>
                 <wp:effectExtent l="38100" t="57150" r="19050" b="19050"/>
@@ -1255,7 +1396,7 @@
           </mc:Choice>
           <mc:Fallback>
             <w:pict>
-              <v:shape w14:anchorId="4B031C90" id="Straight Arrow Connector 5" o:spid="_x0000_s1026" type="#_x0000_t32" style="position:absolute;margin-left:413.2pt;margin-top:46.3pt;width:40.5pt;height:9pt;flip:x y;z-index:251661312;visibility:visible;mso-wrap-style:square;mso-width-percent:0;mso-height-percent:0;mso-wrap-distance-left:9pt;mso-wrap-distance-top:0;mso-wrap-distance-right:9pt;mso-wrap-distance-bottom:0;mso-position-horizontal:absolute;mso-position-horizontal-relative:text;mso-position-vertical:absolute;mso-position-vertical-relative:text;mso-width-percent:0;mso-height-percent:0;mso-width-relative:margin;mso-height-relative:margin" o:gfxdata="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" strokecolor="#4472c4 [3204]" strokeweight=".5pt">
+              <v:shape w14:anchorId="0AAB24E4" id="Straight Arrow Connector 5" o:spid="_x0000_s1026" type="#_x0000_t32" style="position:absolute;margin-left:449.95pt;margin-top:35.05pt;width:40.5pt;height:9pt;flip:x y;z-index:251675648;visibility:visible;mso-wrap-style:square;mso-width-percent:0;mso-height-percent:0;mso-wrap-distance-left:9pt;mso-wrap-distance-top:0;mso-wrap-distance-right:9pt;mso-wrap-distance-bottom:0;mso-position-horizontal:absolute;mso-position-horizontal-relative:text;mso-position-vertical:absolute;mso-position-vertical-relative:text;mso-width-percent:0;mso-height-percent:0;mso-width-relative:margin;mso-height-relative:margin" o:gfxdata="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" strokecolor="#4472c4 [3204]" strokeweight=".5pt">
                 <v:stroke endarrow="block" joinstyle="miter"/>
               </v:shape>
             </w:pict>
@@ -1281,7 +1422,13 @@
         <w:t>.</w:t>
       </w:r>
       <w:r>
-        <w:t xml:space="preserve"> Click on the “+” next to “Nodes” in the top left to see all available nodes.</w:t>
+        <w:t xml:space="preserve"> Click on the “+” next to </w:t>
+      </w:r>
+      <w:r>
+        <w:t xml:space="preserve">“1. Game”, “2. Zones”, “3. Inputs” and “4. Logic” </w:t>
+      </w:r>
+      <w:r>
+        <w:t>in the top left to see all available nodes.</w:t>
       </w:r>
       <w:r>
         <w:rPr>
@@ -1292,6 +1439,16 @@
     </w:p>
     <w:p>
       <w:r>
+        <w:t>The logic editor has a series of features and shortcuts. Outside of the regular copy/paste, delete and zoom/drag controls as you would expect, there are a few additional features accessible by holding SHIFT when doing so.</w:t>
+      </w:r>
+    </w:p>
+    <w:p>
+      <w:r>
+        <w:t>A comment can be added to a branch of nodes by clicking a parent node and typing the comment in the node’s parameters with a choice of colours available. These do not affect the compiler and are useful to keep track of in-progress features and potentially cumbersome logic branches.</w:t>
+      </w:r>
+    </w:p>
+    <w:p>
+      <w:r>
         <w:t>It’s important to understand the different node types</w:t>
       </w:r>
       <w:r>
@@ -1322,12 +1479,12 @@
       <w:pPr>
         <w:pStyle w:val="Heading2"/>
       </w:pPr>
-      <w:bookmarkStart w:id="2" w:name="_Toc530407585"/>
+      <w:bookmarkStart w:id="3" w:name="_Toc530407585"/>
       <w:r>
         <w:lastRenderedPageBreak/>
         <w:t>Core game structure nodes (game, level, zone, state)</w:t>
       </w:r>
-      <w:bookmarkEnd w:id="2"/>
+      <w:bookmarkEnd w:id="3"/>
     </w:p>
     <w:p>
       <w:r>
@@ -1758,7 +1915,7 @@
       <w:pPr>
         <w:pStyle w:val="Heading2"/>
       </w:pPr>
-      <w:bookmarkStart w:id="3" w:name="_Toc530407586"/>
+      <w:bookmarkStart w:id="4" w:name="_Toc530407586"/>
       <w:r>
         <w:rPr>
           <w:noProof/>
@@ -1837,7 +1994,7 @@
       <w:r>
         <w:t>Game user interaction nodes</w:t>
       </w:r>
-      <w:bookmarkEnd w:id="3"/>
+      <w:bookmarkEnd w:id="4"/>
     </w:p>
     <w:p>
       <w:r>
@@ -1969,7 +2126,7 @@
       <w:pPr>
         <w:pStyle w:val="Heading2"/>
       </w:pPr>
-      <w:bookmarkStart w:id="4" w:name="_Toc530407587"/>
+      <w:bookmarkStart w:id="5" w:name="_Toc530407587"/>
       <w:r>
         <w:rPr>
           <w:noProof/>
@@ -2041,7 +2198,7 @@
       <w:r>
         <w:t>Game logic and response nodes</w:t>
       </w:r>
-      <w:bookmarkEnd w:id="4"/>
+      <w:bookmarkEnd w:id="5"/>
     </w:p>
     <w:p>
       <w:r>
@@ -2390,6 +2547,45 @@
       <w:proofErr w:type="gramEnd"/>
       <w:r>
         <w:t xml:space="preserve"> the previously defined action node to reference behaviour from.</w:t>
+      </w:r>
+    </w:p>
+    <w:p>
+      <w:pPr>
+        <w:pStyle w:val="ListParagraph"/>
+        <w:numPr>
+          <w:ilvl w:val="0"/>
+          <w:numId w:val="3"/>
+        </w:numPr>
+      </w:pPr>
+      <w:r>
+        <w:rPr>
+          <w:b/>
+        </w:rPr>
+        <w:t>Game Over</w:t>
+      </w:r>
+      <w:r>
+        <w:t xml:space="preserve"> – this node </w:t>
+      </w:r>
+      <w:r>
+        <w:t>can be added alongside any other logic on a node and will trigger a win/lose state in the text adventure. You do not need a game over node, however without it your adventure will run indefinitely. It provides one parameter:</w:t>
+      </w:r>
+    </w:p>
+    <w:p>
+      <w:pPr>
+        <w:pStyle w:val="ListParagraph"/>
+        <w:numPr>
+          <w:ilvl w:val="1"/>
+          <w:numId w:val="3"/>
+        </w:numPr>
+      </w:pPr>
+      <w:r>
+        <w:rPr>
+          <w:b/>
+        </w:rPr>
+        <w:t>Finish as</w:t>
+      </w:r>
+      <w:r>
+        <w:t xml:space="preserve"> – this allows the game to understand if you are finishing the game as a WIN or LOSE state.</w:t>
       </w:r>
     </w:p>
     <w:p>
@@ -2440,17 +2636,19 @@
       </w:r>
     </w:p>
     <w:p/>
-    <w:p/>
     <w:p>
       <w:pPr>
         <w:pStyle w:val="Heading1"/>
       </w:pPr>
-      <w:bookmarkStart w:id="5" w:name="_Toc530407588"/>
+      <w:bookmarkStart w:id="6" w:name="_Toc530407588"/>
       <w:r>
         <w:lastRenderedPageBreak/>
-        <w:t>Localising text for your game</w:t>
-      </w:r>
-      <w:bookmarkEnd w:id="5"/>
+        <w:t>L</w:t>
+      </w:r>
+      <w:r>
+        <w:t>ocalising text for your game</w:t>
+      </w:r>
+      <w:bookmarkEnd w:id="6"/>
     </w:p>
     <w:p>
       <w:r>
@@ -2536,22 +2734,14 @@
           </mc:Fallback>
         </mc:AlternateContent>
       </w:r>
-      <w:bookmarkStart w:id="6" w:name="_Toc530407589"/>
+      <w:bookmarkStart w:id="7" w:name="_Toc530407589"/>
       <w:r>
         <w:rPr>
           <w:rStyle w:val="Heading2Char"/>
         </w:rPr>
-        <w:t xml:space="preserve">To add </w:t>
-      </w:r>
-      <w:bookmarkStart w:id="7" w:name="_GoBack"/>
+        <w:t>To add your own strings</w:t>
+      </w:r>
       <w:bookmarkEnd w:id="7"/>
-      <w:r>
-        <w:rPr>
-          <w:rStyle w:val="Heading2Char"/>
-        </w:rPr>
-        <w:t>your own strings</w:t>
-      </w:r>
-      <w:bookmarkEnd w:id="6"/>
       <w:r>
         <w:rPr>
           <w:rStyle w:val="Heading2Char"/>
@@ -2807,7 +2997,13 @@
         <w:t>with the enter key</w:t>
       </w:r>
       <w:r>
-        <w:t>. Line wrapping is not performed automatically and must be done manually (even though the text in-editor will appear to auto line wrap while typing). Failure to do this will result in strings extending over the edge of the game window.</w:t>
+        <w:t>. Line wrapping is not performed automatically and must be done manually</w:t>
+      </w:r>
+      <w:r>
+        <w:t xml:space="preserve">. </w:t>
+      </w:r>
+      <w:r>
+        <w:t>Failure to do this will result in strings extending over the edge of the game window.</w:t>
       </w:r>
     </w:p>
     <w:p>
@@ -3255,7 +3451,13 @@
       <w:bookmarkStart w:id="10" w:name="_Toc530407592"/>
       <w:r>
         <w:lastRenderedPageBreak/>
-        <w:t>Compiling your game</w:t>
+        <w:t>Compiling</w:t>
+      </w:r>
+      <w:r>
+        <w:t xml:space="preserve"> and playing</w:t>
+      </w:r>
+      <w:r>
+        <w:t xml:space="preserve"> your game</w:t>
       </w:r>
       <w:bookmarkEnd w:id="10"/>
     </w:p>
@@ -3378,6 +3580,92 @@
         <w:t xml:space="preserve"> Any localised strings that couldn’t be found by the compiler will be highlighted in-game.</w:t>
       </w:r>
     </w:p>
+    <w:p>
+      <w:r>
+        <w:t xml:space="preserve">To play your game, in the export section, select the game version you would </w:t>
+      </w:r>
+      <w:proofErr w:type="gramStart"/>
+      <w:r>
+        <w:t>like</w:t>
+      </w:r>
+      <w:proofErr w:type="gramEnd"/>
+      <w:r>
+        <w:t xml:space="preserve"> and press “Play”. Text adventures are available in a variety of formats through different engines – the current play options are:</w:t>
+      </w:r>
+    </w:p>
+    <w:p>
+      <w:pPr>
+        <w:pStyle w:val="ListParagraph"/>
+        <w:numPr>
+          <w:ilvl w:val="0"/>
+          <w:numId w:val="8"/>
+        </w:numPr>
+      </w:pPr>
+      <w:r>
+        <w:t>2D</w:t>
+      </w:r>
+    </w:p>
+    <w:p>
+      <w:pPr>
+        <w:pStyle w:val="ListParagraph"/>
+        <w:numPr>
+          <w:ilvl w:val="1"/>
+          <w:numId w:val="8"/>
+        </w:numPr>
+      </w:pPr>
+      <w:r>
+        <w:t>ASGE – a lightweight 2D OpenGL framework with only a few files to distribute.</w:t>
+      </w:r>
+    </w:p>
+    <w:p>
+      <w:pPr>
+        <w:pStyle w:val="ListParagraph"/>
+        <w:numPr>
+          <w:ilvl w:val="1"/>
+          <w:numId w:val="8"/>
+        </w:numPr>
+      </w:pPr>
+      <w:r>
+        <w:t>Unity – a slightly bulkier 2D implementation in the game engine Unity.</w:t>
+      </w:r>
+    </w:p>
+    <w:p>
+      <w:pPr>
+        <w:pStyle w:val="ListParagraph"/>
+        <w:numPr>
+          <w:ilvl w:val="0"/>
+          <w:numId w:val="8"/>
+        </w:numPr>
+      </w:pPr>
+      <w:r>
+        <w:t>3D</w:t>
+      </w:r>
+    </w:p>
+    <w:p>
+      <w:pPr>
+        <w:pStyle w:val="ListParagraph"/>
+        <w:numPr>
+          <w:ilvl w:val="1"/>
+          <w:numId w:val="8"/>
+        </w:numPr>
+      </w:pPr>
+      <w:r>
+        <w:t xml:space="preserve">UE4 – a very bulky 3D implementation </w:t>
+      </w:r>
+      <w:proofErr w:type="gramStart"/>
+      <w:r>
+        <w:t>complete</w:t>
+      </w:r>
+      <w:proofErr w:type="gramEnd"/>
+      <w:r>
+        <w:t xml:space="preserve"> with models in Unreal Engine 4.</w:t>
+      </w:r>
+    </w:p>
+    <w:p>
+      <w:r>
+        <w:t>As well as playing your game to test it out, you can also press “Export” to save all relevant files for the currently selected play option for distribution.</w:t>
+      </w:r>
+    </w:p>
     <w:sectPr>
       <w:pgSz w:w="11906" w:h="16838"/>
       <w:pgMar w:top="720" w:right="720" w:bottom="720" w:left="720" w:header="708" w:footer="708" w:gutter="0"/>
@@ -3962,6 +4250,119 @@
       </w:rPr>
     </w:lvl>
     <w:lvl w:ilvl="2" w:tplc="08090005">
+      <w:start w:val="1"/>
+      <w:numFmt w:val="bullet"/>
+      <w:lvlText w:val=""/>
+      <w:lvlJc w:val="left"/>
+      <w:pPr>
+        <w:ind w:left="2160" w:hanging="360"/>
+      </w:pPr>
+      <w:rPr>
+        <w:rFonts w:ascii="Wingdings" w:hAnsi="Wingdings" w:hint="default"/>
+      </w:rPr>
+    </w:lvl>
+    <w:lvl w:ilvl="3" w:tplc="08090001" w:tentative="1">
+      <w:start w:val="1"/>
+      <w:numFmt w:val="bullet"/>
+      <w:lvlText w:val=""/>
+      <w:lvlJc w:val="left"/>
+      <w:pPr>
+        <w:ind w:left="2880" w:hanging="360"/>
+      </w:pPr>
+      <w:rPr>
+        <w:rFonts w:ascii="Symbol" w:hAnsi="Symbol" w:hint="default"/>
+      </w:rPr>
+    </w:lvl>
+    <w:lvl w:ilvl="4" w:tplc="08090003" w:tentative="1">
+      <w:start w:val="1"/>
+      <w:numFmt w:val="bullet"/>
+      <w:lvlText w:val="o"/>
+      <w:lvlJc w:val="left"/>
+      <w:pPr>
+        <w:ind w:left="3600" w:hanging="360"/>
+      </w:pPr>
+      <w:rPr>
+        <w:rFonts w:ascii="Courier New" w:hAnsi="Courier New" w:cs="Courier New" w:hint="default"/>
+      </w:rPr>
+    </w:lvl>
+    <w:lvl w:ilvl="5" w:tplc="08090005" w:tentative="1">
+      <w:start w:val="1"/>
+      <w:numFmt w:val="bullet"/>
+      <w:lvlText w:val=""/>
+      <w:lvlJc w:val="left"/>
+      <w:pPr>
+        <w:ind w:left="4320" w:hanging="360"/>
+      </w:pPr>
+      <w:rPr>
+        <w:rFonts w:ascii="Wingdings" w:hAnsi="Wingdings" w:hint="default"/>
+      </w:rPr>
+    </w:lvl>
+    <w:lvl w:ilvl="6" w:tplc="08090001" w:tentative="1">
+      <w:start w:val="1"/>
+      <w:numFmt w:val="bullet"/>
+      <w:lvlText w:val=""/>
+      <w:lvlJc w:val="left"/>
+      <w:pPr>
+        <w:ind w:left="5040" w:hanging="360"/>
+      </w:pPr>
+      <w:rPr>
+        <w:rFonts w:ascii="Symbol" w:hAnsi="Symbol" w:hint="default"/>
+      </w:rPr>
+    </w:lvl>
+    <w:lvl w:ilvl="7" w:tplc="08090003" w:tentative="1">
+      <w:start w:val="1"/>
+      <w:numFmt w:val="bullet"/>
+      <w:lvlText w:val="o"/>
+      <w:lvlJc w:val="left"/>
+      <w:pPr>
+        <w:ind w:left="5760" w:hanging="360"/>
+      </w:pPr>
+      <w:rPr>
+        <w:rFonts w:ascii="Courier New" w:hAnsi="Courier New" w:cs="Courier New" w:hint="default"/>
+      </w:rPr>
+    </w:lvl>
+    <w:lvl w:ilvl="8" w:tplc="08090005" w:tentative="1">
+      <w:start w:val="1"/>
+      <w:numFmt w:val="bullet"/>
+      <w:lvlText w:val=""/>
+      <w:lvlJc w:val="left"/>
+      <w:pPr>
+        <w:ind w:left="6480" w:hanging="360"/>
+      </w:pPr>
+      <w:rPr>
+        <w:rFonts w:ascii="Wingdings" w:hAnsi="Wingdings" w:hint="default"/>
+      </w:rPr>
+    </w:lvl>
+  </w:abstractNum>
+  <w:abstractNum w:abstractNumId="7" w15:restartNumberingAfterBreak="0">
+    <w:nsid w:val="49FF7CAE"/>
+    <w:multiLevelType w:val="hybridMultilevel"/>
+    <w:tmpl w:val="EAB83826"/>
+    <w:lvl w:ilvl="0" w:tplc="08090001">
+      <w:start w:val="1"/>
+      <w:numFmt w:val="bullet"/>
+      <w:lvlText w:val=""/>
+      <w:lvlJc w:val="left"/>
+      <w:pPr>
+        <w:ind w:left="720" w:hanging="360"/>
+      </w:pPr>
+      <w:rPr>
+        <w:rFonts w:ascii="Symbol" w:hAnsi="Symbol" w:hint="default"/>
+      </w:rPr>
+    </w:lvl>
+    <w:lvl w:ilvl="1" w:tplc="08090003">
+      <w:start w:val="1"/>
+      <w:numFmt w:val="bullet"/>
+      <w:lvlText w:val="o"/>
+      <w:lvlJc w:val="left"/>
+      <w:pPr>
+        <w:ind w:left="1440" w:hanging="360"/>
+      </w:pPr>
+      <w:rPr>
+        <w:rFonts w:ascii="Courier New" w:hAnsi="Courier New" w:cs="Courier New" w:hint="default"/>
+      </w:rPr>
+    </w:lvl>
+    <w:lvl w:ilvl="2" w:tplc="08090005" w:tentative="1">
       <w:start w:val="1"/>
       <w:numFmt w:val="bullet"/>
       <w:lvlText w:val=""/>
@@ -4066,6 +4467,9 @@
   </w:num>
   <w:num w:numId="7">
     <w:abstractNumId w:val="5"/>
+  </w:num>
+  <w:num w:numId="8">
+    <w:abstractNumId w:val="7"/>
   </w:num>
 </w:numbering>
 </file>
@@ -4963,7 +5367,7 @@
 </file>
 
 <file path=customXml/itemProps1.xml><?xml version="1.0" encoding="utf-8"?>
-<ds:datastoreItem xmlns:ds="http://schemas.openxmlformats.org/officeDocument/2006/customXml" ds:itemID="{B9EB9A3F-F38D-47A6-81D4-D89088F6C656}">
+<ds:datastoreItem xmlns:ds="http://schemas.openxmlformats.org/officeDocument/2006/customXml" ds:itemID="{1B41D771-AE6A-4D52-B947-BB190B85FDAC}">
   <ds:schemaRefs>
     <ds:schemaRef ds:uri="http://schemas.openxmlformats.org/officeDocument/2006/bibliography"/>
   </ds:schemaRefs>

</xml_diff>

<commit_message>
Misc fixes / began work on demo game
</commit_message>
<xml_diff>
--- a/Story Tool/Tools/docs/AdventureTool Documentation.docx
+++ b/Story Tool/Tools/docs/AdventureTool Documentation.docx
@@ -974,12 +974,7 @@
         </mc:AlternateContent>
       </w:r>
       <w:r>
-        <w:t>You will then be prompted to enter four</w:t>
-      </w:r>
-      <w:bookmarkStart w:id="1" w:name="_GoBack"/>
-      <w:bookmarkEnd w:id="1"/>
-      <w:r>
-        <w:t xml:space="preserve"> things:</w:t>
+        <w:t>You will then be prompted to enter four things:</w:t>
       </w:r>
     </w:p>
     <w:p>
@@ -1063,7 +1058,7 @@
       <w:pPr>
         <w:pStyle w:val="Heading1"/>
       </w:pPr>
-      <w:bookmarkStart w:id="2" w:name="_Toc530407584"/>
+      <w:bookmarkStart w:id="1" w:name="_Toc530407584"/>
       <w:r>
         <w:rPr>
           <w:noProof/>
@@ -1251,7 +1246,7 @@
       <w:r>
         <w:t>Editing game logic</w:t>
       </w:r>
-      <w:bookmarkEnd w:id="2"/>
+      <w:bookmarkEnd w:id="1"/>
     </w:p>
     <w:p>
       <w:pPr>
@@ -1479,12 +1474,12 @@
       <w:pPr>
         <w:pStyle w:val="Heading2"/>
       </w:pPr>
-      <w:bookmarkStart w:id="3" w:name="_Toc530407585"/>
+      <w:bookmarkStart w:id="2" w:name="_Toc530407585"/>
       <w:r>
         <w:lastRenderedPageBreak/>
         <w:t>Core game structure nodes (game, level, zone, state)</w:t>
       </w:r>
-      <w:bookmarkEnd w:id="3"/>
+      <w:bookmarkEnd w:id="2"/>
     </w:p>
     <w:p>
       <w:r>
@@ -1915,7 +1910,7 @@
       <w:pPr>
         <w:pStyle w:val="Heading2"/>
       </w:pPr>
-      <w:bookmarkStart w:id="4" w:name="_Toc530407586"/>
+      <w:bookmarkStart w:id="3" w:name="_Toc530407586"/>
       <w:r>
         <w:rPr>
           <w:noProof/>
@@ -1994,7 +1989,7 @@
       <w:r>
         <w:t>Game user interaction nodes</w:t>
       </w:r>
-      <w:bookmarkEnd w:id="4"/>
+      <w:bookmarkEnd w:id="3"/>
     </w:p>
     <w:p>
       <w:r>
@@ -2126,7 +2121,7 @@
       <w:pPr>
         <w:pStyle w:val="Heading2"/>
       </w:pPr>
-      <w:bookmarkStart w:id="5" w:name="_Toc530407587"/>
+      <w:bookmarkStart w:id="4" w:name="_Toc530407587"/>
       <w:r>
         <w:rPr>
           <w:noProof/>
@@ -2198,7 +2193,7 @@
       <w:r>
         <w:t>Game logic and response nodes</w:t>
       </w:r>
-      <w:bookmarkEnd w:id="5"/>
+      <w:bookmarkEnd w:id="4"/>
     </w:p>
     <w:p>
       <w:r>
@@ -2322,13 +2317,40 @@
         <w:t xml:space="preserve">Game data </w:t>
       </w:r>
       <w:r>
-        <w:t xml:space="preserve">– this is the identifier for the “game data” which is either REQUIRED or OPTIONAL. This identifier </w:t>
+        <w:t>– the identifier</w:t>
+      </w:r>
+      <w:r>
+        <w:t>(s)</w:t>
+      </w:r>
+      <w:r>
+        <w:t xml:space="preserve"> for the “game data” which is either REQUIRED or OPTIONAL. </w:t>
+      </w:r>
+      <w:r>
+        <w:t>I</w:t>
+      </w:r>
+      <w:r>
+        <w:t>dentifier</w:t>
+      </w:r>
+      <w:r>
+        <w:t>(s)</w:t>
+      </w:r>
+      <w:r>
+        <w:t xml:space="preserve"> </w:t>
       </w:r>
       <w:r>
         <w:t>must</w:t>
       </w:r>
       <w:r>
-        <w:t xml:space="preserve"> be consistent with any other mentions of this “game data” in other nodes.</w:t>
+        <w:t xml:space="preserve"> be consistent with any other mentions of th</w:t>
+      </w:r>
+      <w:r>
+        <w:t>at</w:t>
+      </w:r>
+      <w:r>
+        <w:t xml:space="preserve"> “game data” in other nodes.</w:t>
+      </w:r>
+      <w:r>
+        <w:t xml:space="preserve"> You can specify multiple identifiers by separating them with a comma. This logic is “AND”, not “OR” – therefore if this field was “GAMEDATA1, GAMEDATA2”, the player would need both “GAMEDATA1” and “GAMEDATA2” for the condition to be true.</w:t>
       </w:r>
     </w:p>
     <w:p>
@@ -2580,23 +2602,20 @@
       </w:pPr>
       <w:r>
         <w:rPr>
-          <w:b/>
-        </w:rPr>
-        <w:t>Finish as</w:t>
-      </w:r>
-      <w:r>
-        <w:t xml:space="preserve"> – this allows the game to understand if you are finishing the game as a WIN or LOSE state.</w:t>
-      </w:r>
-    </w:p>
-    <w:p>
-      <w:r>
-        <w:rPr>
           <w:noProof/>
         </w:rPr>
         <w:drawing>
-          <wp:inline distT="0" distB="0" distL="0" distR="0" wp14:anchorId="76DDF58A" wp14:editId="58AE0E38">
+          <wp:anchor distT="0" distB="0" distL="114300" distR="114300" simplePos="0" relativeHeight="251679744" behindDoc="1" locked="0" layoutInCell="1" allowOverlap="1" wp14:anchorId="76DDF58A" wp14:editId="75E59599">
+            <wp:simplePos x="0" y="0"/>
+            <wp:positionH relativeFrom="column">
+              <wp:posOffset>0</wp:posOffset>
+            </wp:positionH>
+            <wp:positionV relativeFrom="paragraph">
+              <wp:posOffset>241300</wp:posOffset>
+            </wp:positionV>
             <wp:extent cx="6645910" cy="638175"/>
             <wp:effectExtent l="0" t="0" r="2540" b="9525"/>
+            <wp:wrapNone/>
             <wp:docPr id="9" name="Picture 9"/>
             <wp:cNvGraphicFramePr>
               <a:graphicFrameLocks xmlns:a="http://schemas.openxmlformats.org/drawingml/2006/main" noChangeAspect="1"/>
@@ -2609,7 +2628,13 @@
                     <pic:cNvPicPr/>
                   </pic:nvPicPr>
                   <pic:blipFill>
-                    <a:blip r:embed="rId11"/>
+                    <a:blip r:embed="rId11" cstate="print">
+                      <a:extLst>
+                        <a:ext uri="{28A0092B-C50C-407E-A947-70E740481C1C}">
+                          <a14:useLocalDpi xmlns:a14="http://schemas.microsoft.com/office/drawing/2010/main" val="0"/>
+                        </a:ext>
+                      </a:extLst>
+                    </a:blip>
                     <a:stretch>
                       <a:fillRect/>
                     </a:stretch>
@@ -2626,21 +2651,39 @@
                 </pic:pic>
               </a:graphicData>
             </a:graphic>
-          </wp:inline>
+            <wp14:sizeRelH relativeFrom="page">
+              <wp14:pctWidth>0</wp14:pctWidth>
+            </wp14:sizeRelH>
+            <wp14:sizeRelV relativeFrom="page">
+              <wp14:pctHeight>0</wp14:pctHeight>
+            </wp14:sizeRelV>
+          </wp:anchor>
         </w:drawing>
       </w:r>
-    </w:p>
+      <w:r>
+        <w:rPr>
+          <w:b/>
+        </w:rPr>
+        <w:t>Finish as</w:t>
+      </w:r>
+      <w:r>
+        <w:t xml:space="preserve"> – this allows the game to understand if you are finishing the game as a WIN or LOSE state.</w:t>
+      </w:r>
+    </w:p>
+    <w:p/>
+    <w:p/>
     <w:p>
       <w:r>
         <w:t>Failure to follow standards will result in a compiler error and at worst game crashes. Always double check your spelling of area/state names and “game data” identifiers. Make sure to follow the structure lined out in the documentation and do not, for example, create a zone with no states.</w:t>
       </w:r>
     </w:p>
-    <w:p/>
     <w:p>
       <w:pPr>
         <w:pStyle w:val="Heading1"/>
       </w:pPr>
-      <w:bookmarkStart w:id="6" w:name="_Toc530407588"/>
+      <w:bookmarkStart w:id="5" w:name="_Toc530407588"/>
+      <w:bookmarkStart w:id="6" w:name="_GoBack"/>
+      <w:bookmarkEnd w:id="6"/>
       <w:r>
         <w:lastRenderedPageBreak/>
         <w:t>L</w:t>
@@ -2648,7 +2691,7 @@
       <w:r>
         <w:t>ocalising text for your game</w:t>
       </w:r>
-      <w:bookmarkEnd w:id="6"/>
+      <w:bookmarkEnd w:id="5"/>
     </w:p>
     <w:p>
       <w:r>
@@ -5367,7 +5410,7 @@
 </file>
 
 <file path=customXml/itemProps1.xml><?xml version="1.0" encoding="utf-8"?>
-<ds:datastoreItem xmlns:ds="http://schemas.openxmlformats.org/officeDocument/2006/customXml" ds:itemID="{1B41D771-AE6A-4D52-B947-BB190B85FDAC}">
+<ds:datastoreItem xmlns:ds="http://schemas.openxmlformats.org/officeDocument/2006/customXml" ds:itemID="{78137F9D-296B-4E4E-A468-BCC315C53D50}">
   <ds:schemaRefs>
     <ds:schemaRef ds:uri="http://schemas.openxmlformats.org/officeDocument/2006/bibliography"/>
   </ds:schemaRefs>

</xml_diff>